<commit_message>
Added the Department model
</commit_message>
<xml_diff>
--- a/media/igi.docx
+++ b/media/igi.docx
@@ -38,6 +38,12 @@
             <w:insideH w:val="none" w:color="auto" w:sz="0" w:space="0"/>
             <w:insideV w:val="none" w:color="auto" w:sz="0" w:space="0"/>
           </w:tblBorders>
+          <w:tblCellMar>
+            <w:top w:w="0" w:type="dxa"/>
+            <w:left w:w="108" w:type="dxa"/>
+            <w:bottom w:w="0" w:type="dxa"/>
+            <w:right w:w="108" w:type="dxa"/>
+          </w:tblCellMar>
         </w:tblPrEx>
         <w:trPr>
           <w:gridAfter w:val="1"/>
@@ -569,8 +575,6 @@
               </w:rPr>
               <w:t>_должность_руководителя_ведомства</w:t>
             </w:r>
-            <w:bookmarkStart w:id="4" w:name="_GoBack"/>
-            <w:bookmarkEnd w:id="4"/>
             <w:r>
               <w:rPr>
                 <w:rFonts w:ascii="Open Sans" w:hAnsi="Open Sans" w:cs="Open Sans"/>
@@ -1339,13 +1343,20 @@
           <w:szCs w:val="20"/>
           <w:lang w:eastAsia="ru-RU"/>
         </w:rPr>
-        <w:t>Адрес участка работ: _название_объекта_полное</w:t>
-      </w:r>
-    </w:p>
-    <w:p>
-      <w:pPr>
-        <w:spacing w:after="0" w:line="240" w:lineRule="auto"/>
-        <w:jc w:val="both"/>
+        <w:t>Название</w:t>
+      </w:r>
+      <w:r>
+        <w:rPr>
+          <w:rFonts w:hint="default" w:ascii="Open Sans" w:hAnsi="Open Sans" w:eastAsia="Times New Roman" w:cs="Open Sans"/>
+          <w:iCs/>
+          <w:spacing w:val="-4"/>
+          <w:sz w:val="20"/>
+          <w:szCs w:val="20"/>
+          <w:lang w:val="en-US" w:eastAsia="ru-RU"/>
+        </w:rPr>
+        <w:t xml:space="preserve"> объекта</w:t>
+      </w:r>
+      <w:r>
         <w:rPr>
           <w:rFonts w:ascii="Open Sans" w:hAnsi="Open Sans" w:eastAsia="Times New Roman" w:cs="Open Sans"/>
           <w:iCs/>
@@ -1354,8 +1365,13 @@
           <w:szCs w:val="20"/>
           <w:lang w:eastAsia="ru-RU"/>
         </w:rPr>
-      </w:pPr>
-      <w:r>
+        <w:t>: _название_объекта_полное</w:t>
+      </w:r>
+    </w:p>
+    <w:p>
+      <w:pPr>
+        <w:spacing w:after="0" w:line="240" w:lineRule="auto"/>
+        <w:jc w:val="both"/>
         <w:rPr>
           <w:rFonts w:ascii="Open Sans" w:hAnsi="Open Sans" w:eastAsia="Times New Roman" w:cs="Open Sans"/>
           <w:iCs/>
@@ -1364,13 +1380,8 @@
           <w:szCs w:val="20"/>
           <w:lang w:eastAsia="ru-RU"/>
         </w:rPr>
-        <w:t>Кадастровый номер участка: _кадастровый_номер</w:t>
-      </w:r>
-    </w:p>
-    <w:p>
-      <w:pPr>
-        <w:spacing w:after="0" w:line="240" w:lineRule="auto"/>
-        <w:jc w:val="both"/>
+      </w:pPr>
+      <w:r>
         <w:rPr>
           <w:rFonts w:ascii="Open Sans" w:hAnsi="Open Sans" w:eastAsia="Times New Roman" w:cs="Open Sans"/>
           <w:iCs/>
@@ -1379,7 +1390,49 @@
           <w:szCs w:val="20"/>
           <w:lang w:eastAsia="ru-RU"/>
         </w:rPr>
-      </w:pPr>
+        <w:t>Кадастровый номер участка: _кадастровый_номер</w:t>
+      </w:r>
+    </w:p>
+    <w:p>
+      <w:pPr>
+        <w:spacing w:after="0" w:line="240" w:lineRule="auto"/>
+        <w:jc w:val="both"/>
+        <w:rPr>
+          <w:rFonts w:ascii="Open Sans" w:hAnsi="Open Sans" w:eastAsia="Times New Roman" w:cs="Open Sans"/>
+          <w:iCs/>
+          <w:spacing w:val="-4"/>
+          <w:sz w:val="20"/>
+          <w:szCs w:val="20"/>
+          <w:lang w:eastAsia="ru-RU"/>
+        </w:rPr>
+      </w:pPr>
+      <w:r>
+        <w:rPr>
+          <w:rFonts w:ascii="Open Sans" w:hAnsi="Open Sans" w:eastAsia="Times New Roman" w:cs="Open Sans"/>
+          <w:iCs/>
+          <w:spacing w:val="-4"/>
+          <w:sz w:val="20"/>
+          <w:szCs w:val="20"/>
+          <w:lang w:eastAsia="ru-RU"/>
+        </w:rPr>
+        <w:t>Адрес участка работ: _местоположение_объекта</w:t>
+      </w:r>
+    </w:p>
+    <w:p>
+      <w:pPr>
+        <w:spacing w:after="0" w:line="240" w:lineRule="auto"/>
+        <w:jc w:val="both"/>
+        <w:rPr>
+          <w:rFonts w:ascii="Open Sans" w:hAnsi="Open Sans" w:eastAsia="Times New Roman" w:cs="Open Sans"/>
+          <w:iCs/>
+          <w:spacing w:val="-4"/>
+          <w:sz w:val="20"/>
+          <w:szCs w:val="20"/>
+          <w:lang w:eastAsia="ru-RU"/>
+        </w:rPr>
+      </w:pPr>
+      <w:bookmarkStart w:id="4" w:name="_GoBack"/>
+      <w:bookmarkEnd w:id="4"/>
     </w:p>
     <w:p>
       <w:pPr>
@@ -1689,8 +1742,8 @@
         <w:szCs w:val="18"/>
       </w:rPr>
     </w:pPr>
-    <w:bookmarkStart w:id="2" w:name="_Hlk130040505"/>
-    <w:bookmarkStart w:id="3" w:name="_Hlk130040504"/>
+    <w:bookmarkStart w:id="2" w:name="_Hlk130040504"/>
+    <w:bookmarkStart w:id="3" w:name="_Hlk130040505"/>
     <w:r>
       <w:rPr>
         <w:rFonts w:ascii="Open Sans" w:hAnsi="Open Sans" w:cs="Open Sans"/>

</xml_diff>

<commit_message>
Added uploading maps to docx
</commit_message>
<xml_diff>
--- a/media/igi.docx
+++ b/media/igi.docx
@@ -38,12 +38,6 @@
             <w:insideH w:val="none" w:color="auto" w:sz="0" w:space="0"/>
             <w:insideV w:val="none" w:color="auto" w:sz="0" w:space="0"/>
           </w:tblBorders>
-          <w:tblCellMar>
-            <w:top w:w="0" w:type="dxa"/>
-            <w:left w:w="108" w:type="dxa"/>
-            <w:bottom w:w="0" w:type="dxa"/>
-            <w:right w:w="108" w:type="dxa"/>
-          </w:tblCellMar>
         </w:tblPrEx>
         <w:trPr>
           <w:gridAfter w:val="1"/>
@@ -1001,7 +995,7 @@
                     </pic:cNvPicPr>
                   </pic:nvPicPr>
                   <pic:blipFill>
-                    <a:blip r:embed="rId8" cstate="print">
+                    <a:blip r:embed="rId10" cstate="print">
                       <a:extLst>
                         <a:ext uri="{28A0092B-C50C-407E-A947-70E740481C1C}">
                           <a14:useLocalDpi xmlns:a14="http://schemas.microsoft.com/office/drawing/2010/main" val="0"/>
@@ -1107,12 +1101,6 @@
             <w:insideH w:val="none" w:color="auto" w:sz="0" w:space="0"/>
             <w:insideV w:val="none" w:color="auto" w:sz="0" w:space="0"/>
           </w:tblBorders>
-          <w:tblCellMar>
-            <w:top w:w="0" w:type="dxa"/>
-            <w:left w:w="108" w:type="dxa"/>
-            <w:bottom w:w="0" w:type="dxa"/>
-            <w:right w:w="108" w:type="dxa"/>
-          </w:tblCellMar>
         </w:tblPrEx>
         <w:trPr>
           <w:trHeight w:val="2137" w:hRule="atLeast"/>
@@ -1189,7 +1177,7 @@
                           </pic:cNvPicPr>
                         </pic:nvPicPr>
                         <pic:blipFill>
-                          <a:blip r:embed="rId9" cstate="print">
+                          <a:blip r:embed="rId11" cstate="print">
                             <a:extLst>
                               <a:ext uri="{28A0092B-C50C-407E-A947-70E740481C1C}">
                                 <a14:useLocalDpi xmlns:a14="http://schemas.microsoft.com/office/drawing/2010/main" val="0"/>
@@ -1431,8 +1419,6 @@
           <w:lang w:eastAsia="ru-RU"/>
         </w:rPr>
       </w:pPr>
-      <w:bookmarkStart w:id="4" w:name="_GoBack"/>
-      <w:bookmarkEnd w:id="4"/>
     </w:p>
     <w:p>
       <w:pPr>
@@ -1632,8 +1618,10 @@
       </w:pPr>
     </w:p>
     <w:sectPr>
-      <w:footerReference r:id="rId6" w:type="first"/>
-      <w:footerReference r:id="rId5" w:type="default"/>
+      <w:headerReference r:id="rId6" w:type="first"/>
+      <w:footerReference r:id="rId8" w:type="first"/>
+      <w:headerReference r:id="rId5" w:type="default"/>
+      <w:footerReference r:id="rId7" w:type="default"/>
       <w:pgSz w:w="11906" w:h="16838"/>
       <w:pgMar w:top="720" w:right="720" w:bottom="720" w:left="720" w:header="708" w:footer="708" w:gutter="0"/>
       <w:cols w:space="708" w:num="1"/>
@@ -1687,7 +1675,26 @@
         <w:sz w:val="18"/>
         <w:szCs w:val="18"/>
       </w:rPr>
-      <w:t>Письмо Исх.№ _шифр-тема от _дата_текущая</w:t>
+      <w:t xml:space="preserve">Письмо Исх.№ </w:t>
+    </w:r>
+    <w:r>
+      <w:rPr>
+        <w:rFonts w:hint="default" w:ascii="Open Sans" w:hAnsi="Open Sans" w:cs="Open Sans"/>
+        <w:sz w:val="18"/>
+        <w:szCs w:val="18"/>
+        <w:lang w:val="ru-RU"/>
+      </w:rPr>
+      <w:t>_шифр-тема</w:t>
+    </w:r>
+    <w:bookmarkStart w:id="4" w:name="_GoBack"/>
+    <w:bookmarkEnd w:id="4"/>
+    <w:r>
+      <w:rPr>
+        <w:rFonts w:ascii="Open Sans" w:hAnsi="Open Sans" w:cs="Open Sans"/>
+        <w:sz w:val="18"/>
+        <w:szCs w:val="18"/>
+      </w:rPr>
+      <w:t xml:space="preserve"> от _дата_текущая</w:t>
     </w:r>
   </w:p>
   <w:p>
@@ -1819,6 +1826,26 @@
 </w:footnotes>
 </file>
 
+<file path=word/header1.xml><?xml version="1.0" encoding="utf-8"?>
+<w:hdr xmlns:wpc="http://schemas.microsoft.com/office/word/2010/wordprocessingCanvas" xmlns:mc="http://schemas.openxmlformats.org/markup-compatibility/2006" xmlns:o="urn:schemas-microsoft-com:office:office" xmlns:r="http://schemas.openxmlformats.org/officeDocument/2006/relationships" xmlns:m="http://schemas.openxmlformats.org/officeDocument/2006/math" xmlns:v="urn:schemas-microsoft-com:vml" xmlns:wp14="http://schemas.microsoft.com/office/word/2010/wordprocessingDrawing" xmlns:wp="http://schemas.openxmlformats.org/drawingml/2006/wordprocessingDrawing" xmlns:w10="urn:schemas-microsoft-com:office:word" xmlns:w="http://schemas.openxmlformats.org/wordprocessingml/2006/main" xmlns:w14="http://schemas.microsoft.com/office/word/2010/wordml" xmlns:w15="http://schemas.microsoft.com/office/word/2012/wordml" xmlns:wpg="http://schemas.microsoft.com/office/word/2010/wordprocessingGroup" xmlns:wpi="http://schemas.microsoft.com/office/word/2010/wordprocessingInk" xmlns:wne="http://schemas.microsoft.com/office/word/2006/wordml" xmlns:wps="http://schemas.microsoft.com/office/word/2010/wordprocessingShape" xmlns:wpsCustomData="http://www.wps.cn/officeDocument/2013/wpsCustomData" mc:Ignorable="w14 w15 wp14">
+  <w:p>
+    <w:pPr>
+      <w:pStyle w:val="7"/>
+    </w:pPr>
+  </w:p>
+</w:hdr>
+</file>
+
+<file path=word/header2.xml><?xml version="1.0" encoding="utf-8"?>
+<w:hdr xmlns:wpc="http://schemas.microsoft.com/office/word/2010/wordprocessingCanvas" xmlns:mc="http://schemas.openxmlformats.org/markup-compatibility/2006" xmlns:o="urn:schemas-microsoft-com:office:office" xmlns:r="http://schemas.openxmlformats.org/officeDocument/2006/relationships" xmlns:m="http://schemas.openxmlformats.org/officeDocument/2006/math" xmlns:v="urn:schemas-microsoft-com:vml" xmlns:wp14="http://schemas.microsoft.com/office/word/2010/wordprocessingDrawing" xmlns:wp="http://schemas.openxmlformats.org/drawingml/2006/wordprocessingDrawing" xmlns:w10="urn:schemas-microsoft-com:office:word" xmlns:w="http://schemas.openxmlformats.org/wordprocessingml/2006/main" xmlns:w14="http://schemas.microsoft.com/office/word/2010/wordml" xmlns:w15="http://schemas.microsoft.com/office/word/2012/wordml" xmlns:wpg="http://schemas.microsoft.com/office/word/2010/wordprocessingGroup" xmlns:wpi="http://schemas.microsoft.com/office/word/2010/wordprocessingInk" xmlns:wne="http://schemas.microsoft.com/office/word/2006/wordml" xmlns:wps="http://schemas.microsoft.com/office/word/2010/wordprocessingShape" xmlns:wpsCustomData="http://www.wps.cn/officeDocument/2013/wpsCustomData" mc:Ignorable="w14 w15 wp14">
+  <w:p>
+    <w:pPr>
+      <w:pStyle w:val="7"/>
+    </w:pPr>
+  </w:p>
+</w:hdr>
+</file>
+
 <file path=word/styles.xml><?xml version="1.0" encoding="utf-8"?>
 <w:styles xmlns:mc="http://schemas.openxmlformats.org/markup-compatibility/2006" xmlns:o="urn:schemas-microsoft-com:office:office" xmlns:r="http://schemas.openxmlformats.org/officeDocument/2006/relationships" xmlns:m="http://schemas.openxmlformats.org/officeDocument/2006/math" xmlns:v="urn:schemas-microsoft-com:vml" xmlns:w="http://schemas.openxmlformats.org/wordprocessingml/2006/main" xmlns:w14="http://schemas.microsoft.com/office/word/2010/wordml" xmlns:w10="urn:schemas-microsoft-com:office:word" xmlns:sl="http://schemas.openxmlformats.org/schemaLibrary/2006/main" xmlns:wpsCustomData="http://www.wps.cn/officeDocument/2013/wpsCustomData" mc:Ignorable="w14">
   <w:docDefaults>
@@ -1861,7 +1888,7 @@
     <w:lsdException w:uiPriority="99" w:name="Normal Indent"/>
     <w:lsdException w:uiPriority="99" w:name="footnote text"/>
     <w:lsdException w:uiPriority="99" w:name="annotation text"/>
-    <w:lsdException w:uiPriority="99" w:semiHidden="0" w:name="header"/>
+    <w:lsdException w:qFormat="1" w:uiPriority="99" w:semiHidden="0" w:name="header"/>
     <w:lsdException w:uiPriority="99" w:semiHidden="0" w:name="footer"/>
     <w:lsdException w:uiPriority="99" w:name="index heading"/>
     <w:lsdException w:qFormat="1" w:uiPriority="35" w:name="caption"/>
@@ -1895,7 +1922,7 @@
     <w:lsdException w:qFormat="1" w:unhideWhenUsed="0" w:uiPriority="10" w:semiHidden="0" w:name="Title"/>
     <w:lsdException w:uiPriority="99" w:name="Closing"/>
     <w:lsdException w:uiPriority="99" w:name="Signature"/>
-    <w:lsdException w:uiPriority="1" w:name="Default Paragraph Font"/>
+    <w:lsdException w:qFormat="1" w:uiPriority="1" w:name="Default Paragraph Font"/>
     <w:lsdException w:uiPriority="99" w:name="Body Text"/>
     <w:lsdException w:uiPriority="99" w:name="Body Text Indent"/>
     <w:lsdException w:uiPriority="99" w:name="List Continue"/>
@@ -1933,7 +1960,7 @@
     <w:lsdException w:uiPriority="99" w:name="HTML Sample"/>
     <w:lsdException w:uiPriority="99" w:name="HTML Typewriter"/>
     <w:lsdException w:uiPriority="99" w:name="HTML Variable"/>
-    <w:lsdException w:uiPriority="99" w:name="Normal Table"/>
+    <w:lsdException w:qFormat="1" w:uiPriority="99" w:name="Normal Table"/>
     <w:lsdException w:uiPriority="99" w:name="annotation subject"/>
     <w:lsdException w:uiPriority="99" w:name="Table Simple 1"/>
     <w:lsdException w:uiPriority="99" w:name="Table Simple 2"/>
@@ -2098,12 +2125,14 @@
     <w:name w:val="Default Paragraph Font"/>
     <w:semiHidden/>
     <w:unhideWhenUsed/>
+    <w:qFormat/>
     <w:uiPriority w:val="1"/>
   </w:style>
   <w:style w:type="table" w:default="1" w:styleId="3">
     <w:name w:val="Normal Table"/>
     <w:semiHidden/>
     <w:unhideWhenUsed/>
+    <w:qFormat/>
     <w:uiPriority w:val="99"/>
     <w:tblPr>
       <w:tblCellMar>
@@ -2165,6 +2194,7 @@
     <w:basedOn w:val="1"/>
     <w:link w:val="16"/>
     <w:unhideWhenUsed/>
+    <w:qFormat/>
     <w:uiPriority w:val="99"/>
     <w:pPr>
       <w:tabs>

</xml_diff>